<commit_message>
updated the log with a list of things to do
</commit_message>
<xml_diff>
--- a/Log internship UMCU.docx
+++ b/Log internship UMCU.docx
@@ -68,6 +68,156 @@
           <w:lang w:val="en-US"/>
         </w:rPr>
       </w:pPr>
+    </w:p>
+    <w:p>
+      <w:pPr>
+        <w:rPr>
+          <w:rFonts w:ascii="Arial" w:hAnsi="Arial" w:cs="Arial"/>
+          <w:lang w:val="en-US"/>
+        </w:rPr>
+      </w:pPr>
+      <w:r>
+        <w:rPr>
+          <w:rFonts w:ascii="Arial" w:hAnsi="Arial" w:cs="Arial"/>
+          <w:lang w:val="en-US"/>
+        </w:rPr>
+        <w:t>Decisions to look into/things to try:</w:t>
+      </w:r>
+    </w:p>
+    <w:p>
+      <w:pPr>
+        <w:pStyle w:val="Lijstalinea"/>
+        <w:numPr>
+          <w:ilvl w:val="0"/>
+          <w:numId w:val="2"/>
+        </w:numPr>
+        <w:rPr>
+          <w:rFonts w:ascii="Arial" w:hAnsi="Arial" w:cs="Arial"/>
+          <w:lang w:val="en-US"/>
+        </w:rPr>
+      </w:pPr>
+      <w:r>
+        <w:rPr>
+          <w:rFonts w:ascii="Arial" w:hAnsi="Arial" w:cs="Arial"/>
+          <w:lang w:val="en-US"/>
+        </w:rPr>
+        <w:t>Normalization</w:t>
+      </w:r>
+    </w:p>
+    <w:p>
+      <w:pPr>
+        <w:pStyle w:val="Lijstalinea"/>
+        <w:numPr>
+          <w:ilvl w:val="0"/>
+          <w:numId w:val="2"/>
+        </w:numPr>
+        <w:rPr>
+          <w:rFonts w:ascii="Arial" w:hAnsi="Arial" w:cs="Arial"/>
+          <w:lang w:val="en-US"/>
+        </w:rPr>
+      </w:pPr>
+      <w:r>
+        <w:rPr>
+          <w:rFonts w:ascii="Arial" w:hAnsi="Arial" w:cs="Arial"/>
+          <w:lang w:val="en-US"/>
+        </w:rPr>
+        <w:t>Reintroducing the z-axis</w:t>
+      </w:r>
+    </w:p>
+    <w:p>
+      <w:pPr>
+        <w:pStyle w:val="Lijstalinea"/>
+        <w:numPr>
+          <w:ilvl w:val="0"/>
+          <w:numId w:val="2"/>
+        </w:numPr>
+        <w:rPr>
+          <w:rFonts w:ascii="Arial" w:hAnsi="Arial" w:cs="Arial"/>
+          <w:lang w:val="en-US"/>
+        </w:rPr>
+      </w:pPr>
+      <w:r>
+        <w:rPr>
+          <w:rFonts w:ascii="Arial" w:hAnsi="Arial" w:cs="Arial"/>
+          <w:lang w:val="en-US"/>
+        </w:rPr>
+        <w:t>Different types of padding (or maybe not if normalization works well)</w:t>
+      </w:r>
+    </w:p>
+    <w:p>
+      <w:pPr>
+        <w:pStyle w:val="Lijstalinea"/>
+        <w:numPr>
+          <w:ilvl w:val="0"/>
+          <w:numId w:val="2"/>
+        </w:numPr>
+        <w:rPr>
+          <w:rFonts w:ascii="Arial" w:hAnsi="Arial" w:cs="Arial"/>
+          <w:lang w:val="en-US"/>
+        </w:rPr>
+      </w:pPr>
+      <w:r>
+        <w:rPr>
+          <w:rFonts w:ascii="Arial" w:hAnsi="Arial" w:cs="Arial"/>
+          <w:lang w:val="en-US"/>
+        </w:rPr>
+        <w:t xml:space="preserve">Dynamic Time Warping </w:t>
+      </w:r>
+    </w:p>
+    <w:p>
+      <w:pPr>
+        <w:pStyle w:val="Lijstalinea"/>
+        <w:numPr>
+          <w:ilvl w:val="0"/>
+          <w:numId w:val="2"/>
+        </w:numPr>
+        <w:rPr>
+          <w:rFonts w:ascii="Arial" w:hAnsi="Arial" w:cs="Arial"/>
+          <w:lang w:val="en-US"/>
+        </w:rPr>
+      </w:pPr>
+      <w:r>
+        <w:rPr>
+          <w:rFonts w:ascii="Arial" w:hAnsi="Arial" w:cs="Arial"/>
+          <w:lang w:val="en-US"/>
+        </w:rPr>
+        <w:t>Different clustering methods</w:t>
+      </w:r>
+    </w:p>
+    <w:p>
+      <w:pPr>
+        <w:pStyle w:val="Lijstalinea"/>
+        <w:numPr>
+          <w:ilvl w:val="0"/>
+          <w:numId w:val="2"/>
+        </w:numPr>
+        <w:rPr>
+          <w:rFonts w:ascii="Arial" w:hAnsi="Arial" w:cs="Arial"/>
+          <w:lang w:val="en-US"/>
+        </w:rPr>
+      </w:pPr>
+      <w:r>
+        <w:rPr>
+          <w:rFonts w:ascii="Arial" w:hAnsi="Arial" w:cs="Arial"/>
+          <w:lang w:val="en-US"/>
+        </w:rPr>
+        <w:t>Try different padding approach since some words consist of more padding than actual data</w:t>
+      </w:r>
+      <w:r>
+        <w:rPr>
+          <w:rFonts w:ascii="Arial" w:hAnsi="Arial" w:cs="Arial"/>
+          <w:lang w:val="en-US"/>
+        </w:rPr>
+        <w:t xml:space="preserve"> </w:t>
+      </w:r>
+    </w:p>
+    <w:p>
+      <w:pPr>
+        <w:rPr>
+          <w:rFonts w:ascii="Arial" w:hAnsi="Arial" w:cs="Arial"/>
+          <w:lang w:val="en-US"/>
+        </w:rPr>
+      </w:pPr>
       <w:r>
         <w:rPr>
           <w:rFonts w:ascii="Arial" w:hAnsi="Arial" w:cs="Arial"/>
@@ -989,6 +1139,26 @@
                 <w:lang w:val="en-US"/>
               </w:rPr>
               <w:t>that would do the dynamic time warping for me. However, it doesn’t really give me the results I want. It doesn’t seem to give me the average of two (or more) lines, it just gives me a slightly offset copy of one of the lines. My own code does seem to work a little more like I’d hope, but it doesn’t always give me a line that I’m happy with. Need to talk to Julia when she gets here about that.</w:t>
+            </w:r>
+          </w:p>
+          <w:p>
+            <w:pPr>
+              <w:pStyle w:val="Lijstalinea"/>
+              <w:numPr>
+                <w:ilvl w:val="0"/>
+                <w:numId w:val="1"/>
+              </w:numPr>
+              <w:rPr>
+                <w:rFonts w:ascii="Arial" w:hAnsi="Arial" w:cs="Arial"/>
+                <w:lang w:val="en-US"/>
+              </w:rPr>
+            </w:pPr>
+            <w:r>
+              <w:rPr>
+                <w:rFonts w:ascii="Arial" w:hAnsi="Arial" w:cs="Arial"/>
+                <w:lang w:val="en-US"/>
+              </w:rPr>
+              <w:t>Turns out I just didn’t really understand Julia’s code, so it does help me but still not getting the results I want</w:t>
             </w:r>
           </w:p>
         </w:tc>
@@ -1621,7 +1791,15 @@
                 <w:rFonts w:ascii="Arial" w:hAnsi="Arial" w:cs="Arial"/>
                 <w:lang w:val="en-US"/>
               </w:rPr>
-              <w:t>Working on padding the words that have the same number of syllables. Ran into the problem that some words are very short, even if you correct for the fact that they have the same number of syllables. The number of samples for 3 syllable words ranges from 15 to 93</w:t>
+              <w:t xml:space="preserve">Working on padding the words that have the same number of syllables. Ran into the problem that some words are very short, even if you correct for the fact that they have the same </w:t>
+            </w:r>
+            <w:r>
+              <w:rPr>
+                <w:rFonts w:ascii="Arial" w:hAnsi="Arial" w:cs="Arial"/>
+                <w:lang w:val="en-US"/>
+              </w:rPr>
+              <w:lastRenderedPageBreak/>
+              <w:t>number of syllables. The number of samples for 3 syllable words ranges from 15 to 93</w:t>
             </w:r>
           </w:p>
         </w:tc>
@@ -1884,7 +2062,7 @@
           </mc:Choice>
           <mc:Fallback>
             <w:pict>
-              <v:group w14:anchorId="5601A30E" id="Groep 11" o:spid="_x0000_s1026" style="position:absolute;margin-left:7.15pt;margin-top:110.15pt;width:450pt;height:450pt;z-index:251662336" coordsize="57150,57150" o:gfxdata="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">
+              <v:group w14:anchorId="55DAB309" id="Groep 11" o:spid="_x0000_s1026" style="position:absolute;margin-left:7.15pt;margin-top:110.15pt;width:450pt;height:450pt;z-index:251662336" coordsize="57150,57150" o:gfxdata="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